<commit_message>
comments + result docs
</commit_message>
<xml_diff>
--- a/ИУ8-33 Курсовая Темиров ТР.docx
+++ b/ИУ8-33 Курсовая Темиров ТР.docx
@@ -5,6 +5,7 @@
     <w:p>
       <w:pPr>
         <w:pStyle w:val="Normal"/>
+        <w:jc w:val="center"/>
         <w:rPr>
           <w:b/>
           <w:sz w:val="22"/>
@@ -1126,7 +1127,7 @@
     <w:p>
       <w:pPr>
         <w:pStyle w:val="Normal"/>
-        <w:spacing w:lineRule="auto" w:line="360" w:before="0" w:after="0"/>
+        <w:spacing w:lineRule="auto" w:line="480" w:before="0" w:after="0"/>
         <w:jc w:val="center"/>
         <w:rPr/>
       </w:pPr>
@@ -1154,7 +1155,7 @@
           <w:szCs w:val="28"/>
           <w:lang w:val="ru-RU"/>
         </w:rPr>
-        <w:t>Отчёт … рис … табл … источников … приложений …</w:t>
+        <w:t>Записка 21с., 14рис., 0табл., 11источников, 0приложений.</w:t>
       </w:r>
     </w:p>
     <w:p>
@@ -1170,6 +1171,7 @@
           <w:szCs w:val="28"/>
           <w:lang w:val="ru-RU"/>
         </w:rPr>
+        <w:tab/>
         <w:t xml:space="preserve">Ключевые слова: безопасность данных, стеганография, цифровые изображения, встраивание в заголовок, </w:t>
       </w:r>
       <w:r>
@@ -1178,7 +1180,7 @@
           <w:szCs w:val="28"/>
           <w:lang w:val="en-US"/>
         </w:rPr>
-        <w:t>lsb</w:t>
+        <w:t>LSB</w:t>
       </w:r>
       <w:r>
         <w:rPr>
@@ -1248,7 +1250,7 @@
           <w:szCs w:val="28"/>
           <w:lang w:val="en-US"/>
         </w:rPr>
-        <w:t>lsb.</w:t>
+        <w:t>LSB.</w:t>
       </w:r>
     </w:p>
     <w:p>
@@ -1323,101 +1325,6 @@
         <w:tab/>
         <w:t xml:space="preserve">У программы несколько областей применения. Во-первых, это скрытие факта наличия информации. Человек может спрятать важную информацию в не привлекающих к себе внимания изображениях. Это бывает полезно, когда человек не хочет, чтобы его прослушивали. Во-вторых, это защита авторских прав. При помощи стеганографии и цифровых водяных знаков можно подтвердить авторское право и пресечь изготовление пиратских копий. Например, автор может встроить в изображение дату и место съёмки. </w:t>
       </w:r>
-    </w:p>
-    <w:p>
-      <w:pPr>
-        <w:pStyle w:val="Normal"/>
-        <w:spacing w:lineRule="auto" w:line="360"/>
-        <w:jc w:val="both"/>
-        <w:rPr>
-          <w:sz w:val="28"/>
-          <w:szCs w:val="28"/>
-          <w:lang w:val="ru-RU"/>
-        </w:rPr>
-      </w:pPr>
-      <w:r>
-        <w:rPr>
-          <w:sz w:val="28"/>
-          <w:szCs w:val="28"/>
-          <w:lang w:val="ru-RU"/>
-        </w:rPr>
-      </w:r>
-    </w:p>
-    <w:p>
-      <w:pPr>
-        <w:pStyle w:val="Normal"/>
-        <w:spacing w:lineRule="auto" w:line="360"/>
-        <w:jc w:val="both"/>
-        <w:rPr>
-          <w:sz w:val="28"/>
-          <w:szCs w:val="28"/>
-          <w:lang w:val="ru-RU"/>
-        </w:rPr>
-      </w:pPr>
-      <w:r>
-        <w:rPr>
-          <w:sz w:val="28"/>
-          <w:szCs w:val="28"/>
-          <w:lang w:val="ru-RU"/>
-        </w:rPr>
-      </w:r>
-    </w:p>
-    <w:p>
-      <w:pPr>
-        <w:pStyle w:val="Normal"/>
-        <w:spacing w:lineRule="auto" w:line="360"/>
-        <w:jc w:val="both"/>
-        <w:rPr>
-          <w:sz w:val="28"/>
-          <w:szCs w:val="28"/>
-          <w:lang w:val="ru-RU"/>
-        </w:rPr>
-      </w:pPr>
-      <w:r>
-        <w:rPr>
-          <w:sz w:val="28"/>
-          <w:szCs w:val="28"/>
-          <w:lang w:val="ru-RU"/>
-        </w:rPr>
-      </w:r>
-    </w:p>
-    <w:p>
-      <w:pPr>
-        <w:pStyle w:val="Normal"/>
-        <w:spacing w:lineRule="auto" w:line="360"/>
-        <w:jc w:val="both"/>
-        <w:rPr>
-          <w:sz w:val="28"/>
-          <w:szCs w:val="28"/>
-          <w:lang w:val="ru-RU"/>
-        </w:rPr>
-      </w:pPr>
-      <w:r>
-        <w:rPr>
-          <w:sz w:val="28"/>
-          <w:szCs w:val="28"/>
-          <w:lang w:val="ru-RU"/>
-        </w:rPr>
-      </w:r>
-    </w:p>
-    <w:p>
-      <w:pPr>
-        <w:pStyle w:val="Normal"/>
-        <w:spacing w:lineRule="auto" w:line="360"/>
-        <w:jc w:val="both"/>
-        <w:rPr>
-          <w:sz w:val="28"/>
-          <w:szCs w:val="28"/>
-          <w:lang w:val="ru-RU"/>
-        </w:rPr>
-      </w:pPr>
-      <w:r>
-        <w:rPr>
-          <w:sz w:val="28"/>
-          <w:szCs w:val="28"/>
-          <w:lang w:val="ru-RU"/>
-        </w:rPr>
-      </w:r>
       <w:r>
         <w:br w:type="page"/>
       </w:r>
@@ -1425,7 +1332,7 @@
     <w:p>
       <w:pPr>
         <w:pStyle w:val="Normal"/>
-        <w:spacing w:lineRule="auto" w:line="360" w:before="0" w:after="0"/>
+        <w:spacing w:lineRule="auto" w:line="480" w:before="0" w:after="0"/>
         <w:jc w:val="center"/>
         <w:rPr/>
       </w:pPr>
@@ -1469,7 +1376,15 @@
           <w:szCs w:val="28"/>
           <w:lang w:val="ru-RU"/>
         </w:rPr>
-        <w:t>1. Анализ требований и уточнение спецификаций………………………………4</w:t>
+        <w:t>1. Анализ требований и уточнение спецификаций………………………………</w:t>
+      </w:r>
+      <w:r>
+        <w:rPr>
+          <w:sz w:val="28"/>
+          <w:szCs w:val="28"/>
+          <w:lang w:val="ru-RU"/>
+        </w:rPr>
+        <w:t>6</w:t>
       </w:r>
     </w:p>
     <w:p>
@@ -1486,7 +1401,15 @@
           <w:lang w:val="ru-RU"/>
         </w:rPr>
         <w:tab/>
-        <w:t>1.1. Метод встраивания в заголовок ……………………………………….4</w:t>
+        <w:t>1.1. Метод встраивания в заголовок ……………………………………….</w:t>
+      </w:r>
+      <w:r>
+        <w:rPr>
+          <w:sz w:val="28"/>
+          <w:szCs w:val="28"/>
+          <w:lang w:val="ru-RU"/>
+        </w:rPr>
+        <w:t>7</w:t>
       </w:r>
     </w:p>
     <w:p>
@@ -1503,7 +1426,15 @@
           <w:lang w:val="ru-RU"/>
         </w:rPr>
         <w:tab/>
-        <w:t>1.2. Метод сравнивания файлов ……………………………………………4</w:t>
+        <w:t>1.2. Метод сравнивания файлов …………………………………………..</w:t>
+      </w:r>
+      <w:r>
+        <w:rPr>
+          <w:sz w:val="28"/>
+          <w:szCs w:val="28"/>
+          <w:lang w:val="ru-RU"/>
+        </w:rPr>
+        <w:t>10</w:t>
       </w:r>
     </w:p>
     <w:p>
@@ -1520,7 +1451,15 @@
           <w:lang w:val="ru-RU"/>
         </w:rPr>
         <w:tab/>
-        <w:t>1.3. Метод lsb (least significant bit) …………………………………………4</w:t>
+        <w:t>1.3. Метод LSB (least significant bit) ………………………………………</w:t>
+      </w:r>
+      <w:r>
+        <w:rPr>
+          <w:sz w:val="28"/>
+          <w:szCs w:val="28"/>
+          <w:lang w:val="ru-RU"/>
+        </w:rPr>
+        <w:t>11</w:t>
       </w:r>
     </w:p>
     <w:p>
@@ -1536,7 +1475,15 @@
           <w:szCs w:val="28"/>
           <w:lang w:val="ru-RU"/>
         </w:rPr>
-        <w:t>2. Проектирование структуры и компонентов программного продукта ..….….4</w:t>
+        <w:t>2. Проектирование структуры и компонентов программного продукта ..….…</w:t>
+      </w:r>
+      <w:r>
+        <w:rPr>
+          <w:sz w:val="28"/>
+          <w:szCs w:val="28"/>
+          <w:lang w:val="ru-RU"/>
+        </w:rPr>
+        <w:t>13</w:t>
       </w:r>
     </w:p>
     <w:p>
@@ -1552,410 +1499,71 @@
           <w:szCs w:val="28"/>
           <w:lang w:val="ru-RU"/>
         </w:rPr>
-        <w:t>3. Выбор стратегии тестирования и разработка тестов ..………………………..4</w:t>
-      </w:r>
-    </w:p>
-    <w:p>
-      <w:pPr>
-        <w:pStyle w:val="Normal"/>
-        <w:spacing w:lineRule="auto" w:line="360"/>
-        <w:jc w:val="both"/>
-        <w:rPr>
-          <w:sz w:val="28"/>
-          <w:szCs w:val="28"/>
-          <w:lang w:val="ru-RU"/>
-        </w:rPr>
-      </w:pPr>
-      <w:r>
-        <w:rPr>
-          <w:sz w:val="28"/>
-          <w:szCs w:val="28"/>
-          <w:lang w:val="ru-RU"/>
-        </w:rPr>
-        <w:t>Заключение ………………………………………………………………………...4</w:t>
-      </w:r>
-    </w:p>
-    <w:p>
-      <w:pPr>
-        <w:pStyle w:val="Normal"/>
-        <w:spacing w:lineRule="auto" w:line="360"/>
-        <w:jc w:val="both"/>
-        <w:rPr>
-          <w:sz w:val="28"/>
-          <w:szCs w:val="28"/>
-          <w:lang w:val="ru-RU"/>
-        </w:rPr>
-      </w:pPr>
-      <w:r>
-        <w:rPr>
-          <w:sz w:val="28"/>
-          <w:szCs w:val="28"/>
-          <w:lang w:val="ru-RU"/>
-        </w:rPr>
-        <w:t>Литература …………………………………………………………………………4</w:t>
-      </w:r>
-    </w:p>
-    <w:p>
-      <w:pPr>
-        <w:pStyle w:val="Normal"/>
-        <w:spacing w:lineRule="auto" w:line="360"/>
-        <w:jc w:val="both"/>
-        <w:rPr>
-          <w:sz w:val="28"/>
-          <w:szCs w:val="28"/>
-          <w:lang w:val="ru-RU"/>
-        </w:rPr>
-      </w:pPr>
-      <w:r>
-        <w:rPr>
-          <w:sz w:val="28"/>
-          <w:szCs w:val="28"/>
-          <w:lang w:val="ru-RU"/>
-        </w:rPr>
-        <w:t>Приложение А. Техническое задание.</w:t>
-      </w:r>
-    </w:p>
-    <w:p>
-      <w:pPr>
-        <w:pStyle w:val="Normal"/>
-        <w:spacing w:lineRule="auto" w:line="360"/>
-        <w:jc w:val="both"/>
-        <w:rPr>
-          <w:sz w:val="28"/>
-          <w:szCs w:val="28"/>
-          <w:lang w:val="ru-RU"/>
-        </w:rPr>
-      </w:pPr>
-      <w:r>
-        <w:rPr>
-          <w:sz w:val="28"/>
-          <w:szCs w:val="28"/>
-          <w:lang w:val="ru-RU"/>
-        </w:rPr>
-        <w:t>Приложение Б. Руководство пользователя.</w:t>
-      </w:r>
-    </w:p>
-    <w:p>
-      <w:pPr>
-        <w:pStyle w:val="Normal"/>
-        <w:spacing w:lineRule="auto" w:line="360"/>
-        <w:jc w:val="both"/>
-        <w:rPr>
-          <w:sz w:val="28"/>
-          <w:szCs w:val="28"/>
-          <w:lang w:val="ru-RU"/>
-        </w:rPr>
-      </w:pPr>
-      <w:r>
-        <w:rPr>
-          <w:sz w:val="28"/>
-          <w:szCs w:val="28"/>
-          <w:lang w:val="ru-RU"/>
-        </w:rPr>
-      </w:r>
-    </w:p>
-    <w:p>
-      <w:pPr>
-        <w:pStyle w:val="Normal"/>
-        <w:spacing w:lineRule="auto" w:line="360"/>
-        <w:jc w:val="both"/>
-        <w:rPr>
-          <w:sz w:val="28"/>
-          <w:szCs w:val="28"/>
-          <w:lang w:val="ru-RU"/>
-        </w:rPr>
-      </w:pPr>
-      <w:r>
-        <w:rPr>
-          <w:sz w:val="28"/>
-          <w:szCs w:val="28"/>
-          <w:lang w:val="ru-RU"/>
-        </w:rPr>
-      </w:r>
-    </w:p>
-    <w:p>
-      <w:pPr>
-        <w:pStyle w:val="Normal"/>
-        <w:spacing w:lineRule="auto" w:line="360"/>
-        <w:jc w:val="both"/>
-        <w:rPr>
-          <w:sz w:val="28"/>
-          <w:szCs w:val="28"/>
-          <w:lang w:val="ru-RU"/>
-        </w:rPr>
-      </w:pPr>
-      <w:r>
-        <w:rPr>
-          <w:sz w:val="28"/>
-          <w:szCs w:val="28"/>
-          <w:lang w:val="ru-RU"/>
-        </w:rPr>
-      </w:r>
-    </w:p>
-    <w:p>
-      <w:pPr>
-        <w:pStyle w:val="Normal"/>
-        <w:spacing w:lineRule="auto" w:line="360"/>
-        <w:jc w:val="both"/>
-        <w:rPr>
-          <w:sz w:val="28"/>
-          <w:szCs w:val="28"/>
-          <w:lang w:val="ru-RU"/>
-        </w:rPr>
-      </w:pPr>
-      <w:r>
-        <w:rPr>
-          <w:sz w:val="28"/>
-          <w:szCs w:val="28"/>
-          <w:lang w:val="ru-RU"/>
-        </w:rPr>
-      </w:r>
-    </w:p>
-    <w:p>
-      <w:pPr>
-        <w:pStyle w:val="Normal"/>
-        <w:spacing w:lineRule="auto" w:line="360"/>
-        <w:jc w:val="both"/>
-        <w:rPr>
-          <w:sz w:val="28"/>
-          <w:szCs w:val="28"/>
-          <w:lang w:val="ru-RU"/>
-        </w:rPr>
-      </w:pPr>
-      <w:r>
-        <w:rPr>
-          <w:sz w:val="28"/>
-          <w:szCs w:val="28"/>
-          <w:lang w:val="ru-RU"/>
-        </w:rPr>
-      </w:r>
-    </w:p>
-    <w:p>
-      <w:pPr>
-        <w:pStyle w:val="Normal"/>
-        <w:spacing w:lineRule="auto" w:line="360"/>
-        <w:jc w:val="both"/>
-        <w:rPr>
-          <w:sz w:val="28"/>
-          <w:szCs w:val="28"/>
-          <w:lang w:val="ru-RU"/>
-        </w:rPr>
-      </w:pPr>
-      <w:r>
-        <w:rPr>
-          <w:sz w:val="28"/>
-          <w:szCs w:val="28"/>
-          <w:lang w:val="ru-RU"/>
-        </w:rPr>
-      </w:r>
-    </w:p>
-    <w:p>
-      <w:pPr>
-        <w:pStyle w:val="Normal"/>
-        <w:spacing w:lineRule="auto" w:line="360"/>
-        <w:jc w:val="both"/>
-        <w:rPr>
-          <w:sz w:val="28"/>
-          <w:szCs w:val="28"/>
-          <w:lang w:val="ru-RU"/>
-        </w:rPr>
-      </w:pPr>
-      <w:r>
-        <w:rPr>
-          <w:sz w:val="28"/>
-          <w:szCs w:val="28"/>
-          <w:lang w:val="ru-RU"/>
-        </w:rPr>
-      </w:r>
-    </w:p>
-    <w:p>
-      <w:pPr>
-        <w:pStyle w:val="Normal"/>
-        <w:spacing w:lineRule="auto" w:line="360"/>
-        <w:jc w:val="both"/>
-        <w:rPr>
-          <w:sz w:val="28"/>
-          <w:szCs w:val="28"/>
-          <w:lang w:val="ru-RU"/>
-        </w:rPr>
-      </w:pPr>
-      <w:r>
-        <w:rPr>
-          <w:sz w:val="28"/>
-          <w:szCs w:val="28"/>
-          <w:lang w:val="ru-RU"/>
-        </w:rPr>
-      </w:r>
-    </w:p>
-    <w:p>
-      <w:pPr>
-        <w:pStyle w:val="Normal"/>
-        <w:spacing w:lineRule="auto" w:line="360"/>
-        <w:jc w:val="both"/>
-        <w:rPr>
-          <w:sz w:val="28"/>
-          <w:szCs w:val="28"/>
-          <w:lang w:val="ru-RU"/>
-        </w:rPr>
-      </w:pPr>
-      <w:r>
-        <w:rPr>
-          <w:sz w:val="28"/>
-          <w:szCs w:val="28"/>
-          <w:lang w:val="ru-RU"/>
-        </w:rPr>
-      </w:r>
-    </w:p>
-    <w:p>
-      <w:pPr>
-        <w:pStyle w:val="Normal"/>
-        <w:spacing w:lineRule="auto" w:line="360"/>
-        <w:jc w:val="both"/>
-        <w:rPr>
-          <w:sz w:val="28"/>
-          <w:szCs w:val="28"/>
-          <w:lang w:val="ru-RU"/>
-        </w:rPr>
-      </w:pPr>
-      <w:r>
-        <w:rPr>
-          <w:sz w:val="28"/>
-          <w:szCs w:val="28"/>
-          <w:lang w:val="ru-RU"/>
-        </w:rPr>
-      </w:r>
-    </w:p>
-    <w:p>
-      <w:pPr>
-        <w:pStyle w:val="Normal"/>
-        <w:spacing w:lineRule="auto" w:line="360"/>
-        <w:jc w:val="both"/>
-        <w:rPr>
-          <w:sz w:val="28"/>
-          <w:szCs w:val="28"/>
-          <w:lang w:val="ru-RU"/>
-        </w:rPr>
-      </w:pPr>
-      <w:r>
-        <w:rPr>
-          <w:sz w:val="28"/>
-          <w:szCs w:val="28"/>
-          <w:lang w:val="ru-RU"/>
-        </w:rPr>
-      </w:r>
-    </w:p>
-    <w:p>
-      <w:pPr>
-        <w:pStyle w:val="Normal"/>
-        <w:spacing w:lineRule="auto" w:line="360"/>
-        <w:jc w:val="both"/>
-        <w:rPr>
-          <w:sz w:val="28"/>
-          <w:szCs w:val="28"/>
-          <w:lang w:val="ru-RU"/>
-        </w:rPr>
-      </w:pPr>
-      <w:r>
-        <w:rPr>
-          <w:sz w:val="28"/>
-          <w:szCs w:val="28"/>
-          <w:lang w:val="ru-RU"/>
-        </w:rPr>
-      </w:r>
-    </w:p>
-    <w:p>
-      <w:pPr>
-        <w:pStyle w:val="Normal"/>
-        <w:spacing w:lineRule="auto" w:line="360"/>
-        <w:jc w:val="both"/>
-        <w:rPr>
-          <w:sz w:val="28"/>
-          <w:szCs w:val="28"/>
-          <w:lang w:val="ru-RU"/>
-        </w:rPr>
-      </w:pPr>
-      <w:r>
-        <w:rPr>
-          <w:sz w:val="28"/>
-          <w:szCs w:val="28"/>
-          <w:lang w:val="ru-RU"/>
-        </w:rPr>
-      </w:r>
-    </w:p>
-    <w:p>
-      <w:pPr>
-        <w:pStyle w:val="Normal"/>
-        <w:spacing w:lineRule="auto" w:line="360"/>
-        <w:jc w:val="both"/>
-        <w:rPr>
-          <w:sz w:val="28"/>
-          <w:szCs w:val="28"/>
-          <w:lang w:val="ru-RU"/>
-        </w:rPr>
-      </w:pPr>
-      <w:r>
-        <w:rPr>
-          <w:sz w:val="28"/>
-          <w:szCs w:val="28"/>
-          <w:lang w:val="ru-RU"/>
-        </w:rPr>
-      </w:r>
-    </w:p>
-    <w:p>
-      <w:pPr>
-        <w:pStyle w:val="Normal"/>
-        <w:spacing w:lineRule="auto" w:line="360"/>
-        <w:jc w:val="both"/>
-        <w:rPr>
-          <w:sz w:val="28"/>
-          <w:szCs w:val="28"/>
-          <w:lang w:val="ru-RU"/>
-        </w:rPr>
-      </w:pPr>
-      <w:r>
-        <w:rPr>
-          <w:sz w:val="28"/>
-          <w:szCs w:val="28"/>
-          <w:lang w:val="ru-RU"/>
-        </w:rPr>
-      </w:r>
-    </w:p>
-    <w:p>
-      <w:pPr>
-        <w:pStyle w:val="Normal"/>
-        <w:spacing w:lineRule="auto" w:line="360"/>
-        <w:jc w:val="both"/>
-        <w:rPr>
-          <w:sz w:val="28"/>
-          <w:szCs w:val="28"/>
-          <w:lang w:val="ru-RU"/>
-        </w:rPr>
-      </w:pPr>
-      <w:r>
-        <w:rPr>
-          <w:sz w:val="28"/>
-          <w:szCs w:val="28"/>
-          <w:lang w:val="ru-RU"/>
-        </w:rPr>
-      </w:r>
-    </w:p>
-    <w:p>
-      <w:pPr>
-        <w:pStyle w:val="Normal"/>
-        <w:spacing w:lineRule="auto" w:line="360"/>
-        <w:jc w:val="both"/>
-        <w:rPr>
-          <w:sz w:val="28"/>
-          <w:szCs w:val="28"/>
-          <w:lang w:val="ru-RU"/>
-        </w:rPr>
-      </w:pPr>
-      <w:r>
-        <w:rPr>
-          <w:sz w:val="28"/>
-          <w:szCs w:val="28"/>
-          <w:lang w:val="ru-RU"/>
-        </w:rPr>
+        <w:t>3. Выбор стратегии тестирования и разработка тестов ..……………………….</w:t>
+      </w:r>
+      <w:r>
+        <w:rPr>
+          <w:sz w:val="28"/>
+          <w:szCs w:val="28"/>
+          <w:lang w:val="ru-RU"/>
+        </w:rPr>
+        <w:t>17</w:t>
+      </w:r>
+    </w:p>
+    <w:p>
+      <w:pPr>
+        <w:pStyle w:val="Normal"/>
+        <w:spacing w:lineRule="auto" w:line="360"/>
+        <w:jc w:val="both"/>
+        <w:rPr>
+          <w:sz w:val="28"/>
+          <w:szCs w:val="28"/>
+          <w:lang w:val="ru-RU"/>
+        </w:rPr>
+      </w:pPr>
+      <w:r>
+        <w:rPr>
+          <w:sz w:val="28"/>
+          <w:szCs w:val="28"/>
+          <w:lang w:val="ru-RU"/>
+        </w:rPr>
+        <w:t>Заключение ………………………………………………………………………..</w:t>
+      </w:r>
+      <w:r>
+        <w:rPr>
+          <w:sz w:val="28"/>
+          <w:szCs w:val="28"/>
+          <w:lang w:val="ru-RU"/>
+        </w:rPr>
+        <w:t>20</w:t>
+      </w:r>
+    </w:p>
+    <w:p>
+      <w:pPr>
+        <w:pStyle w:val="Normal"/>
+        <w:spacing w:lineRule="auto" w:line="360"/>
+        <w:jc w:val="both"/>
+        <w:rPr>
+          <w:sz w:val="28"/>
+          <w:szCs w:val="28"/>
+          <w:lang w:val="ru-RU"/>
+        </w:rPr>
+      </w:pPr>
+      <w:r>
+        <w:rPr>
+          <w:sz w:val="28"/>
+          <w:szCs w:val="28"/>
+          <w:lang w:val="ru-RU"/>
+        </w:rPr>
+        <w:t>Литература ………………………………………………………………………...</w:t>
+      </w:r>
+      <w:r>
+        <w:rPr>
+          <w:sz w:val="28"/>
+          <w:szCs w:val="28"/>
+          <w:lang w:val="ru-RU"/>
+        </w:rPr>
+        <w:t>21</w:t>
       </w:r>
     </w:p>
     <w:p>
@@ -1983,7 +1591,7 @@
     <w:p>
       <w:pPr>
         <w:pStyle w:val="Normal"/>
-        <w:spacing w:lineRule="auto" w:line="360" w:before="0" w:after="0"/>
+        <w:spacing w:lineRule="auto" w:line="480" w:before="0" w:after="0"/>
         <w:jc w:val="center"/>
         <w:rPr/>
       </w:pPr>
@@ -2058,7 +1666,7 @@
           <w:szCs w:val="28"/>
           <w:lang w:val="en-US"/>
         </w:rPr>
-        <w:t xml:space="preserve">lsb. </w:t>
+        <w:t xml:space="preserve">LSB. </w:t>
       </w:r>
       <w:r>
         <w:rPr>
@@ -2100,7 +1708,7 @@
     <w:p>
       <w:pPr>
         <w:pStyle w:val="Normal"/>
-        <w:spacing w:lineRule="auto" w:line="360" w:before="0" w:after="0"/>
+        <w:spacing w:lineRule="auto" w:line="480" w:before="0" w:after="0"/>
         <w:ind w:firstLine="708"/>
         <w:jc w:val="center"/>
         <w:rPr/>
@@ -2248,7 +1856,7 @@
     <w:p>
       <w:pPr>
         <w:pStyle w:val="Normal"/>
-        <w:spacing w:lineRule="auto" w:line="360" w:before="0" w:after="0"/>
+        <w:spacing w:lineRule="auto" w:line="480" w:before="0" w:after="0"/>
         <w:ind w:hanging="0"/>
         <w:jc w:val="both"/>
         <w:rPr>
@@ -2288,7 +1896,7 @@
           <w:szCs w:val="28"/>
           <w:lang w:val="ru-RU"/>
         </w:rPr>
-        <w:t>Этот метод самый простой в реализации, относящийся к компьютерной стеганографии: используется особенность формата данных в компьютере. В чём заключается его идея? В области памяти компьютера всегда есть зарезервированные биты. Это могут быть, например, биты между заголовком и наполнением файла, которые всегда пустые (заполнены 0-ми). В заголовках файлов есть биты, которые очень редко используются, или такие биты, при изменении которых пользователь не заметит разницы. Пример строения bmp файла. Первые 14 байт – заголовок файла (выделен синим). В него входят тип файла, его размер и зарезервированные байты.</w:t>
+        <w:t>Этот метод самый простой в реализации, относящийся к компьютерной стеганографии: используется особенность формата данных в компьютере. В чём заключается его идея? В области памяти компьютера всегда есть зарезервированные биты. Это могут быть, например, биты между заголовком и наполнением файла, которые всегда пустые (заполнены 0-ми). В заголовках файлов есть биты, которые очень редко используются, или такие биты, при изменении которых пользователь не заметит разницы. Пример строения bmp файла. Первые 14 байт – заголовок файла (выделен синим на рисунке 1). В него входят тип файла, его размер и зарезервированные байты.</w:t>
       </w:r>
     </w:p>
     <w:p>
@@ -2400,7 +2008,8 @@
           <w:sz w:val="28"/>
           <w:szCs w:val="28"/>
         </w:rPr>
-        <w:t>Потом идёт заголовок растровой информации – 40 байт (в основном). В него входят такие данные, как размер изображения (высота и ширина), количество пикселей, тип сжатия, разрешение (горизонтальное и вертикальное), число цветовых индексов, размер информационного заголовка.</w:t>
+        <w:tab/>
+        <w:t>Потом идёт заголовок растровой информации – 40 байт (в основном). В него входят такие данные, как размер изображения (высота и ширина), количество пикселей, тип сжатия, разрешение (горизонтальное и вертикальное), число цветовых индексов, размер информационного заголовка. Эта область выделена синим на рисунке 2.</w:t>
       </w:r>
     </w:p>
     <w:p>
@@ -2489,6 +2098,7 @@
           <w:sz w:val="28"/>
           <w:szCs w:val="28"/>
         </w:rPr>
+        <w:tab/>
         <w:t xml:space="preserve">Дальше идёт цветовая палитра и растровые данные, но они не нужны. </w:t>
       </w:r>
     </w:p>
@@ -2510,7 +2120,7 @@
           <w:sz w:val="28"/>
           <w:szCs w:val="28"/>
         </w:rPr>
-        <w:t>Можно записывать текст в биты с шестого по девятый, но тогда бы длина входного текста была бы очень маленькой. Поэтому лучше записывать текст в биты с 22 по 40. Если изменить эти биты, то изображение всё также будет открываться и нормально работать, и человек не заметит никаких изменений в картинке. Но у этого метода есть минус – его очень просто обнаружить. Если после  записи слова в изображение (в данном случае - «text»), открыть его любым текстовым редактором, то его можно спокойно увидеть.</w:t>
+        <w:t>Можно записывать текст в биты с шестого по девятый, но тогда бы длина входного текста была бы очень маленькой. Поэтому лучше записывать текст в биты с 22 по 40. Если изменить эти биты, то изображение всё также будет открываться и нормально работать, и человек не заметит никаких изменений в картинке. Но у этого метода есть минус – его очень просто обнаружить. Если после  записи слова в изображение (в данном случае - «text», как на рисунке 3), открыть его любым текстовым редактором, то его можно спокойно увидеть.</w:t>
       </w:r>
     </w:p>
     <w:p>
@@ -2652,7 +2262,7 @@
     <w:p>
       <w:pPr>
         <w:pStyle w:val="Normal"/>
-        <w:spacing w:lineRule="auto" w:line="360" w:before="0" w:after="0"/>
+        <w:spacing w:lineRule="auto" w:line="480" w:before="0" w:after="0"/>
         <w:ind w:firstLine="709"/>
         <w:jc w:val="both"/>
         <w:rPr>
@@ -2761,7 +2371,7 @@
     <w:p>
       <w:pPr>
         <w:pStyle w:val="Normal"/>
-        <w:spacing w:lineRule="auto" w:line="360" w:before="0" w:after="0"/>
+        <w:spacing w:lineRule="auto" w:line="480" w:before="0" w:after="0"/>
         <w:ind w:firstLine="709"/>
         <w:jc w:val="both"/>
         <w:rPr>
@@ -2790,7 +2400,7 @@
           <w:szCs w:val="32"/>
           <w:lang w:val="en-US"/>
         </w:rPr>
-        <w:t xml:space="preserve"> lsb (least significant bit)</w:t>
+        <w:t xml:space="preserve"> LSB (least significant bit)</w:t>
       </w:r>
     </w:p>
     <w:p>
@@ -2813,7 +2423,7 @@
           <w:sz w:val="28"/>
           <w:szCs w:val="28"/>
         </w:rPr>
-        <w:t xml:space="preserve">Этот метод гораздо надёжнее, чем встраивание в заголовок, но его реализация требует больше усилий. Он относится к цифровой стеганографии: изображение имеет намного больше информации, чем воспринимают человеческие органы чувств. Сообщение теперь будет встраиваться не в заголовок файла, а в блок, где закодированы пиксели. Каждую букву сообщения можно представить в виде 8-ми бит, каждый пиксель – один байт, следовательно, пиксель тоже можно представить в виде 8-ми бит. Теперь надо вставить часть буквы в изображение. В каждый пиксель мы вставим по одному биту нашего текста. Но какой бит менять? Так как каждый цвет – это какое-то число, то его можно изменить. Если в этом числе менять старшие разряды, то оно будет сильнее отличаться от оригинала, а если младшие, то наоборот, поэтому в пикселе надо менять последний бит. Человеческий глаз может различать около 10-ти миллионов цветов, а компьютер может закодировать около 16-ти миллионов цветов, поэтому, изменив последний бит в пикселе человек не сможет заметить такой маленькой разницы. </w:t>
+        <w:t>Этот метод гораздо надёжнее, чем встраивание в заголовок, но его реализация требует больше усилий. Он относится к цифровой стеганографии: изображение имеет намного больше информации, чем воспринимают человеческие органы чувств. Сообщение теперь будет встраиваться не в заголовок файла, а в блок, где закодированы пиксели. Каждую букву сообщения можно представить в виде 8-ми бит, каждый пиксель – один байт, следовательно, пиксель тоже можно представить в виде 8-ми бит. Теперь надо вставить часть буквы в изображение. В каждый пиксель мы вставим по одному биту нашего текста. Но какой бит менять? Так как каждый цвет – это какое-то число, то его можно изменить. Если в этом числе менять старшие разряды, то оно будет сильнее отличаться от оригинала, а если младшие, то наоборот, поэтому в пикселе надо менять последний бит. Человеческий глаз может различать около 10-ти миллионов цветов, а компьютер может закодировать около 16-ти миллионов цветов, поэтому, изменив последний бит в пикселе человек не сможет заметить такой маленькой разницы. Например, на рисунке 4 представлены два разных цвета.</w:t>
       </w:r>
     </w:p>
     <w:p>
@@ -2909,7 +2519,7 @@
           <w:sz w:val="28"/>
           <w:szCs w:val="28"/>
         </w:rPr>
-        <w:t xml:space="preserve">Этот метод невозможно обнаружить с помощью текстового редактора, в отличие от первого метода. Его можно обнаружить только перебором комбинаций последних битов, поэтому метод lsb считается самым популярным. </w:t>
+        <w:t xml:space="preserve">Этот метод невозможно обнаружить с помощью текстового редактора, в отличие от первого метода. Его можно обнаружить только перебором комбинаций последних битов, поэтому метод LSB считается самым популярным. </w:t>
       </w:r>
     </w:p>
     <w:p>
@@ -3016,7 +2626,7 @@
           <w:szCs w:val="24"/>
           <w:lang w:val="en-US"/>
         </w:rPr>
-        <w:t>lsb</w:t>
+        <w:t>LSB</w:t>
       </w:r>
       <w:r>
         <w:rPr>
@@ -3083,7 +2693,7 @@
     <w:p>
       <w:pPr>
         <w:pStyle w:val="Normal"/>
-        <w:spacing w:lineRule="auto" w:line="360" w:before="0" w:after="0"/>
+        <w:spacing w:lineRule="auto" w:line="480" w:before="0" w:after="0"/>
         <w:ind w:hanging="0"/>
         <w:jc w:val="center"/>
         <w:rPr/>
@@ -3115,7 +2725,7 @@
           <w:szCs w:val="28"/>
           <w:lang w:val="ru-RU"/>
         </w:rPr>
-        <w:t xml:space="preserve">Программа имеет консольный интерфейс. Пользователь видит текстовое меню и выбирает команду вводя число. Выбор файлов осуществляется написанием в консоль названия файла. Для такой программы консольного интерфейса будет более, чем достаточно, поэтому графического интерфейса нет. Также консольный интерфейс универсальный и быстрый. Результат выполнения команд может выводиться как в консоль, так и в новый файл. Это зависит от самой команды: если нужно найти в изображении текст, то этот текст выводится в консоль, если нужно спрятать текст в изображении, то создастся новый файл. Для использования программы на различных устройствах (под операционной системой </w:t>
+        <w:t xml:space="preserve">Программа имеет консольный интерфейс. Пользователь видит текстовое меню (иерархия этого меню на рисунке 6) и выбирает команду вводя число. Выбор файлов осуществляется написанием в консоль названия файла. Для такой программы консольного интерфейса будет более, чем достаточно, поэтому графического интерфейса нет. Диаграмма взаимодействия пользователя с интерфейсом представлена на рисунке 7. Также консольный интерфейс универсальный и быстрый. Результат выполнения команд может выводиться как в консоль, так и в новый файл. Это зависит от самой команды: если нужно найти в изображении текст, то этот текст выводится в консоль, если нужно спрятать текст в изображении, то создастся новый файл. Для использования программы на различных устройствах (под операционной системой </w:t>
       </w:r>
       <w:r>
         <w:rPr>
@@ -3219,7 +2829,7 @@
           <w:szCs w:val="24"/>
           <w:lang w:val="ru-RU"/>
         </w:rPr>
-        <w:t>Рисунок 6. Иерархии меню.</w:t>
+        <w:t>Рисунок 6. Иерархия меню.</w:t>
       </w:r>
     </w:p>
     <w:p>
@@ -3506,7 +3116,7 @@
           <w:szCs w:val="28"/>
           <w:lang w:val="ru-RU"/>
         </w:rPr>
-        <w:t xml:space="preserve">Модель не зависит от контроллера и представления. Контроллер содержит в себе ссылку на модель и может вызывать её методы, но не зависит от представления. Представление содержит в себе ссылку на контроллер и может вызывать его методы. Такая архитектура позволяет изменить логику одного из блоков, и при этом эти изменения не коснутся других блоков. Также логика программы делиться на несколько блоков, которые хранятся отдельно друг от друга. Паттерн </w:t>
+        <w:t xml:space="preserve">Модель не зависит от контроллера и представления. Контроллер содержит в себе ссылку на модель и может вызывать её методы, но не зависит от представления. Представление содержит в себе ссылку на контроллер и может вызывать его методы. Такая архитектура позволяет изменить логику одного из блоков, и при этом эти изменения не коснутся других блоков. Она представлена на рисунке 8. Также логика программы делиться на несколько блоков, которые хранятся отдельно друг от друга. Паттерн </w:t>
       </w:r>
       <w:r>
         <w:rPr>
@@ -3749,28 +3359,6 @@
         </w:rPr>
         <w:t>у контроллера и передаёт ему входные данные.</w:t>
       </w:r>
-    </w:p>
-    <w:p>
-      <w:pPr>
-        <w:pStyle w:val="Normal"/>
-        <w:spacing w:lineRule="auto" w:line="360"/>
-        <w:jc w:val="both"/>
-        <w:rPr>
-          <w:color w:val="C9211E"/>
-          <w:sz w:val="28"/>
-          <w:szCs w:val="28"/>
-          <w:lang w:val="ru-RU"/>
-        </w:rPr>
-      </w:pPr>
-      <w:r>
-        <w:rPr>
-          <w:color w:val="C9211E"/>
-          <w:sz w:val="28"/>
-          <w:szCs w:val="28"/>
-          <w:lang w:val="ru-RU"/>
-        </w:rPr>
-        <w:t>// описание файлов?</w:t>
-      </w:r>
       <w:r>
         <w:br w:type="page"/>
       </w:r>
@@ -3778,10 +3366,12 @@
     <w:p>
       <w:pPr>
         <w:pStyle w:val="Normal"/>
-        <w:spacing w:lineRule="auto" w:line="360" w:before="0" w:after="0"/>
-        <w:ind w:firstLine="708"/>
+        <w:spacing w:lineRule="auto" w:line="480"/>
         <w:jc w:val="center"/>
-        <w:rPr/>
+        <w:rPr>
+          <w:sz w:val="32"/>
+          <w:szCs w:val="32"/>
+        </w:rPr>
       </w:pPr>
       <w:r>
         <w:rPr>
@@ -3792,7 +3382,7 @@
           <w:szCs w:val="32"/>
           <w:lang w:val="ru-RU"/>
         </w:rPr>
-        <w:t>Подготовка тестовых данных</w:t>
+        <w:t>Выбор стратегии тестирования и разработка тестов</w:t>
       </w:r>
     </w:p>
     <w:p>
@@ -3815,6 +3405,7 @@
           <w:sz w:val="28"/>
           <w:szCs w:val="28"/>
         </w:rPr>
+        <w:tab/>
         <w:t xml:space="preserve">Для тестирования программы был выбран метод модульного тестирования. Метод заключается в том, что проводится тестирование одного какого-либо отдельного модуля (блока) программы. Так как основными методами в проекте являются </w:t>
       </w:r>
       <w:r>
@@ -3825,7 +3416,7 @@
           <w:szCs w:val="28"/>
           <w:lang w:val="en-US"/>
         </w:rPr>
-        <w:t xml:space="preserve">lsb </w:t>
+        <w:t xml:space="preserve">LSB </w:t>
       </w:r>
       <w:r>
         <w:rPr>
@@ -3845,52 +3436,660 @@
         <w:ind w:hanging="0"/>
         <w:jc w:val="both"/>
         <w:rPr>
-          <w:color w:val="C9211E"/>
-        </w:rPr>
-      </w:pPr>
-      <w:r>
-        <w:rPr>
           <w:b w:val="false"/>
           <w:bCs w:val="false"/>
-          <w:color w:val="C9211E"/>
-          <w:sz w:val="28"/>
-          <w:szCs w:val="28"/>
-          <w:lang w:val="ru-RU"/>
-        </w:rPr>
-        <w:t xml:space="preserve">// </w:t>
-      </w:r>
+          <w:sz w:val="28"/>
+          <w:szCs w:val="28"/>
+        </w:rPr>
+      </w:pPr>
       <w:r>
         <w:rPr>
           <w:b w:val="false"/>
           <w:bCs w:val="false"/>
-          <w:color w:val="C9211E"/>
-          <w:sz w:val="28"/>
-          <w:szCs w:val="28"/>
-          <w:lang w:val="ru-RU"/>
-        </w:rPr>
-        <w:t>матрица = изображение</w:t>
-      </w:r>
-    </w:p>
-    <w:p>
-      <w:pPr>
-        <w:pStyle w:val="Normal"/>
-        <w:spacing w:lineRule="auto" w:line="360"/>
-        <w:ind w:hanging="0"/>
-        <w:jc w:val="both"/>
-        <w:rPr>
-          <w:color w:val="C9211E"/>
-        </w:rPr>
-      </w:pPr>
+          <w:sz w:val="28"/>
+          <w:szCs w:val="28"/>
+          <w:lang w:val="ru-RU"/>
+        </w:rPr>
+        <w:tab/>
+        <w:t xml:space="preserve">Для тестирования была выбрана библиотека </w:t>
+      </w:r>
       <w:r>
         <w:rPr>
           <w:b w:val="false"/>
           <w:bCs w:val="false"/>
-          <w:color w:val="C9211E"/>
-          <w:sz w:val="28"/>
-          <w:szCs w:val="28"/>
-          <w:lang w:val="ru-RU"/>
-        </w:rPr>
-        <w:t>// проверять, что конкретные биты изменились на 1</w:t>
+          <w:sz w:val="28"/>
+          <w:szCs w:val="28"/>
+          <w:lang w:val="en-US"/>
+        </w:rPr>
+        <w:t xml:space="preserve">gtest, </w:t>
+      </w:r>
+      <w:r>
+        <w:rPr>
+          <w:b w:val="false"/>
+          <w:bCs w:val="false"/>
+          <w:sz w:val="28"/>
+          <w:szCs w:val="28"/>
+          <w:lang w:val="ru-RU"/>
+        </w:rPr>
+        <w:t xml:space="preserve">реализующая </w:t>
+      </w:r>
+      <w:r>
+        <w:rPr>
+          <w:b w:val="false"/>
+          <w:bCs w:val="false"/>
+          <w:sz w:val="28"/>
+          <w:szCs w:val="28"/>
+          <w:lang w:val="en-US"/>
+        </w:rPr>
+        <w:t xml:space="preserve">unit tests. </w:t>
+      </w:r>
+      <w:r>
+        <w:rPr>
+          <w:b w:val="false"/>
+          <w:bCs w:val="false"/>
+          <w:sz w:val="28"/>
+          <w:szCs w:val="28"/>
+          <w:lang w:val="ru-RU"/>
+        </w:rPr>
+        <w:t xml:space="preserve">Плюсы юнит тестирования заключаются в том, что можно проверять только одну функцию или класс в программе. </w:t>
+      </w:r>
+      <w:r>
+        <w:rPr>
+          <w:b w:val="false"/>
+          <w:bCs w:val="false"/>
+          <w:color w:val="000000"/>
+          <w:sz w:val="28"/>
+          <w:szCs w:val="28"/>
+          <w:lang w:val="ru-RU"/>
+        </w:rPr>
+        <w:t xml:space="preserve">Это означает, что во время тестирования не придётся вводить никакие данные в консоль, достаточно передать их в виде аргументов функциям, которые будут тестироваться. После выполнения этой функции останется только сравнить результат программы и корректный ответ. Так как при написании кода я использовал паттерн </w:t>
+      </w:r>
+      <w:r>
+        <w:rPr>
+          <w:b w:val="false"/>
+          <w:bCs w:val="false"/>
+          <w:color w:val="000000"/>
+          <w:sz w:val="28"/>
+          <w:szCs w:val="28"/>
+          <w:lang w:val="en-US"/>
+        </w:rPr>
+        <w:t xml:space="preserve">MVC, </w:t>
+      </w:r>
+      <w:r>
+        <w:rPr>
+          <w:b w:val="false"/>
+          <w:bCs w:val="false"/>
+          <w:color w:val="000000"/>
+          <w:sz w:val="28"/>
+          <w:szCs w:val="28"/>
+          <w:lang w:val="ru-RU"/>
+        </w:rPr>
+        <w:t xml:space="preserve">то код у меня уже поделён на классы и функции, значит использование юнит тестов станет ещё легче. </w:t>
+      </w:r>
+    </w:p>
+    <w:p>
+      <w:pPr>
+        <w:pStyle w:val="Normal"/>
+        <w:spacing w:lineRule="auto" w:line="360"/>
+        <w:ind w:hanging="0"/>
+        <w:jc w:val="both"/>
+        <w:rPr>
+          <w:b w:val="false"/>
+          <w:bCs w:val="false"/>
+          <w:sz w:val="28"/>
+          <w:szCs w:val="28"/>
+        </w:rPr>
+      </w:pPr>
+      <w:r>
+        <w:rPr>
+          <w:b w:val="false"/>
+          <w:bCs w:val="false"/>
+          <w:color w:val="000000"/>
+          <w:sz w:val="28"/>
+          <w:szCs w:val="28"/>
+          <w:lang w:val="ru-RU"/>
+        </w:rPr>
+        <w:tab/>
+        <w:t>Тесты в моей программе построены по одному шаблону: есть заранее подготовленный набор изображений, в разных тестах программа использует разные изображения, потом одним из методов происходит скрытие текста, потом методом сравнивания файлов программа находит отличия в файлах, потом эти отличия сравниваются с правильными ответами.</w:t>
+      </w:r>
+    </w:p>
+    <w:p>
+      <w:pPr>
+        <w:pStyle w:val="Normal"/>
+        <w:spacing w:lineRule="auto" w:line="360"/>
+        <w:ind w:hanging="0"/>
+        <w:jc w:val="both"/>
+        <w:rPr>
+          <w:b w:val="false"/>
+          <w:bCs w:val="false"/>
+          <w:sz w:val="28"/>
+          <w:szCs w:val="28"/>
+        </w:rPr>
+      </w:pPr>
+      <w:r>
+        <w:rPr>
+          <w:b w:val="false"/>
+          <w:bCs w:val="false"/>
+          <w:color w:val="000000"/>
+          <w:sz w:val="28"/>
+          <w:szCs w:val="28"/>
+          <w:lang w:val="ru-RU"/>
+        </w:rPr>
+        <w:tab/>
+        <w:t>Пример.</w:t>
+      </w:r>
+    </w:p>
+    <w:p>
+      <w:pPr>
+        <w:pStyle w:val="Normal"/>
+        <w:spacing w:lineRule="auto" w:line="360"/>
+        <w:ind w:hanging="0"/>
+        <w:jc w:val="both"/>
+        <w:rPr>
+          <w:b w:val="false"/>
+          <w:bCs w:val="false"/>
+          <w:sz w:val="28"/>
+          <w:szCs w:val="28"/>
+        </w:rPr>
+      </w:pPr>
+      <w:r>
+        <w:rPr>
+          <w:b w:val="false"/>
+          <w:bCs w:val="false"/>
+          <w:color w:val="000000"/>
+          <w:sz w:val="28"/>
+          <w:szCs w:val="28"/>
+          <w:lang w:val="ru-RU"/>
+        </w:rPr>
+        <w:t>Исходное изображение (рисунок 9):</w:t>
+      </w:r>
+    </w:p>
+    <w:p>
+      <w:pPr>
+        <w:pStyle w:val="Normal"/>
+        <w:spacing w:lineRule="auto" w:line="360"/>
+        <w:ind w:hanging="0"/>
+        <w:jc w:val="both"/>
+        <w:rPr>
+          <w:b w:val="false"/>
+          <w:bCs w:val="false"/>
+          <w:sz w:val="28"/>
+          <w:szCs w:val="28"/>
+        </w:rPr>
+      </w:pPr>
+      <w:r>
+        <w:rPr>
+          <w:b w:val="false"/>
+          <w:bCs w:val="false"/>
+          <w:sz w:val="28"/>
+          <w:szCs w:val="28"/>
+        </w:rPr>
+      </w:r>
+    </w:p>
+    <w:p>
+      <w:pPr>
+        <w:pStyle w:val="Normal"/>
+        <w:spacing w:lineRule="auto" w:line="360"/>
+        <w:ind w:hanging="0"/>
+        <w:jc w:val="center"/>
+        <w:rPr/>
+      </w:pPr>
+      <w:r>
+        <w:drawing>
+          <wp:anchor behindDoc="0" distT="0" distB="0" distL="0" distR="0" simplePos="0" locked="0" layoutInCell="0" allowOverlap="1" relativeHeight="10">
+            <wp:simplePos x="0" y="0"/>
+            <wp:positionH relativeFrom="column">
+              <wp:align>center</wp:align>
+            </wp:positionH>
+            <wp:positionV relativeFrom="paragraph">
+              <wp:posOffset>635</wp:posOffset>
+            </wp:positionV>
+            <wp:extent cx="6119495" cy="2705735"/>
+            <wp:effectExtent l="0" t="0" r="0" b="0"/>
+            <wp:wrapSquare wrapText="largest"/>
+            <wp:docPr id="9" name="Изображение9" descr=""/>
+            <wp:cNvGraphicFramePr>
+              <a:graphicFrameLocks xmlns:a="http://schemas.openxmlformats.org/drawingml/2006/main" noChangeAspect="1"/>
+            </wp:cNvGraphicFramePr>
+            <a:graphic xmlns:a="http://schemas.openxmlformats.org/drawingml/2006/main">
+              <a:graphicData uri="http://schemas.openxmlformats.org/drawingml/2006/picture">
+                <pic:pic xmlns:pic="http://schemas.openxmlformats.org/drawingml/2006/picture">
+                  <pic:nvPicPr>
+                    <pic:cNvPr id="9" name="Изображение9" descr=""/>
+                    <pic:cNvPicPr>
+                      <a:picLocks noChangeAspect="1" noChangeArrowheads="1"/>
+                    </pic:cNvPicPr>
+                  </pic:nvPicPr>
+                  <pic:blipFill>
+                    <a:blip r:embed="rId10"/>
+                    <a:stretch>
+                      <a:fillRect/>
+                    </a:stretch>
+                  </pic:blipFill>
+                  <pic:spPr bwMode="auto">
+                    <a:xfrm>
+                      <a:off x="0" y="0"/>
+                      <a:ext cx="6119495" cy="2705735"/>
+                    </a:xfrm>
+                    <a:prstGeom prst="rect">
+                      <a:avLst/>
+                    </a:prstGeom>
+                  </pic:spPr>
+                </pic:pic>
+              </a:graphicData>
+            </a:graphic>
+          </wp:anchor>
+        </w:drawing>
+      </w:r>
+      <w:r>
+        <w:rPr>
+          <w:sz w:val="24"/>
+          <w:szCs w:val="24"/>
+        </w:rPr>
+        <w:t>Рисунок 9. Пример исходного изображения.</w:t>
+      </w:r>
+    </w:p>
+    <w:p>
+      <w:pPr>
+        <w:pStyle w:val="Normal"/>
+        <w:spacing w:lineRule="auto" w:line="360"/>
+        <w:ind w:hanging="0"/>
+        <w:jc w:val="both"/>
+        <w:rPr>
+          <w:sz w:val="28"/>
+          <w:szCs w:val="28"/>
+        </w:rPr>
+      </w:pPr>
+      <w:r>
+        <w:rPr>
+          <w:sz w:val="28"/>
+          <w:szCs w:val="28"/>
+        </w:rPr>
+        <w:t>Результаты работы алгоритмов в виде изображений (рисунки 10 и 11):</w:t>
+      </w:r>
+    </w:p>
+    <w:p>
+      <w:pPr>
+        <w:pStyle w:val="Normal"/>
+        <w:jc w:val="center"/>
+        <w:rPr/>
+      </w:pPr>
+      <w:r>
+        <w:rPr/>
+        <w:tab/>
+      </w:r>
+      <w:r>
+        <w:drawing>
+          <wp:anchor behindDoc="0" distT="0" distB="0" distL="0" distR="0" simplePos="0" locked="0" layoutInCell="0" allowOverlap="1" relativeHeight="11">
+            <wp:simplePos x="0" y="0"/>
+            <wp:positionH relativeFrom="column">
+              <wp:align>center</wp:align>
+            </wp:positionH>
+            <wp:positionV relativeFrom="paragraph">
+              <wp:posOffset>635</wp:posOffset>
+            </wp:positionV>
+            <wp:extent cx="6119495" cy="2705735"/>
+            <wp:effectExtent l="0" t="0" r="0" b="0"/>
+            <wp:wrapSquare wrapText="largest"/>
+            <wp:docPr id="10" name="Изображение10" descr=""/>
+            <wp:cNvGraphicFramePr>
+              <a:graphicFrameLocks xmlns:a="http://schemas.openxmlformats.org/drawingml/2006/main" noChangeAspect="1"/>
+            </wp:cNvGraphicFramePr>
+            <a:graphic xmlns:a="http://schemas.openxmlformats.org/drawingml/2006/main">
+              <a:graphicData uri="http://schemas.openxmlformats.org/drawingml/2006/picture">
+                <pic:pic xmlns:pic="http://schemas.openxmlformats.org/drawingml/2006/picture">
+                  <pic:nvPicPr>
+                    <pic:cNvPr id="10" name="Изображение10" descr=""/>
+                    <pic:cNvPicPr>
+                      <a:picLocks noChangeAspect="1" noChangeArrowheads="1"/>
+                    </pic:cNvPicPr>
+                  </pic:nvPicPr>
+                  <pic:blipFill>
+                    <a:blip r:embed="rId11"/>
+                    <a:stretch>
+                      <a:fillRect/>
+                    </a:stretch>
+                  </pic:blipFill>
+                  <pic:spPr bwMode="auto">
+                    <a:xfrm>
+                      <a:off x="0" y="0"/>
+                      <a:ext cx="6119495" cy="2705735"/>
+                    </a:xfrm>
+                    <a:prstGeom prst="rect">
+                      <a:avLst/>
+                    </a:prstGeom>
+                  </pic:spPr>
+                </pic:pic>
+              </a:graphicData>
+            </a:graphic>
+          </wp:anchor>
+        </w:drawing>
+      </w:r>
+      <w:r>
+        <w:rPr>
+          <w:sz w:val="24"/>
+          <w:szCs w:val="24"/>
+        </w:rPr>
+        <w:t>Рисунок 10. Результат встраивания в заголовок.</w:t>
+      </w:r>
+    </w:p>
+    <w:p>
+      <w:pPr>
+        <w:pStyle w:val="Normal"/>
+        <w:jc w:val="center"/>
+        <w:rPr/>
+      </w:pPr>
+      <w:r>
+        <w:drawing>
+          <wp:anchor behindDoc="0" distT="0" distB="0" distL="0" distR="0" simplePos="0" locked="0" layoutInCell="0" allowOverlap="1" relativeHeight="12">
+            <wp:simplePos x="0" y="0"/>
+            <wp:positionH relativeFrom="column">
+              <wp:align>center</wp:align>
+            </wp:positionH>
+            <wp:positionV relativeFrom="paragraph">
+              <wp:posOffset>635</wp:posOffset>
+            </wp:positionV>
+            <wp:extent cx="6119495" cy="2705735"/>
+            <wp:effectExtent l="0" t="0" r="0" b="0"/>
+            <wp:wrapSquare wrapText="largest"/>
+            <wp:docPr id="11" name="Изображение11" descr=""/>
+            <wp:cNvGraphicFramePr>
+              <a:graphicFrameLocks xmlns:a="http://schemas.openxmlformats.org/drawingml/2006/main" noChangeAspect="1"/>
+            </wp:cNvGraphicFramePr>
+            <a:graphic xmlns:a="http://schemas.openxmlformats.org/drawingml/2006/main">
+              <a:graphicData uri="http://schemas.openxmlformats.org/drawingml/2006/picture">
+                <pic:pic xmlns:pic="http://schemas.openxmlformats.org/drawingml/2006/picture">
+                  <pic:nvPicPr>
+                    <pic:cNvPr id="11" name="Изображение11" descr=""/>
+                    <pic:cNvPicPr>
+                      <a:picLocks noChangeAspect="1" noChangeArrowheads="1"/>
+                    </pic:cNvPicPr>
+                  </pic:nvPicPr>
+                  <pic:blipFill>
+                    <a:blip r:embed="rId12"/>
+                    <a:stretch>
+                      <a:fillRect/>
+                    </a:stretch>
+                  </pic:blipFill>
+                  <pic:spPr bwMode="auto">
+                    <a:xfrm>
+                      <a:off x="0" y="0"/>
+                      <a:ext cx="6119495" cy="2705735"/>
+                    </a:xfrm>
+                    <a:prstGeom prst="rect">
+                      <a:avLst/>
+                    </a:prstGeom>
+                  </pic:spPr>
+                </pic:pic>
+              </a:graphicData>
+            </a:graphic>
+          </wp:anchor>
+        </w:drawing>
+      </w:r>
+      <w:r>
+        <w:rPr>
+          <w:sz w:val="24"/>
+          <w:szCs w:val="24"/>
+        </w:rPr>
+        <w:t xml:space="preserve">Рисунок 11. Результат </w:t>
+      </w:r>
+      <w:r>
+        <w:rPr>
+          <w:sz w:val="24"/>
+          <w:szCs w:val="24"/>
+          <w:lang w:val="en-US"/>
+        </w:rPr>
+        <w:t>LSB.</w:t>
+      </w:r>
+    </w:p>
+    <w:p>
+      <w:pPr>
+        <w:pStyle w:val="Normal"/>
+        <w:jc w:val="both"/>
+        <w:rPr>
+          <w:sz w:val="28"/>
+          <w:szCs w:val="28"/>
+          <w:lang w:val="ru-RU"/>
+        </w:rPr>
+      </w:pPr>
+      <w:r>
+        <w:rPr>
+          <w:sz w:val="28"/>
+          <w:szCs w:val="28"/>
+          <w:lang w:val="ru-RU"/>
+        </w:rPr>
+        <w:t xml:space="preserve">В обоих случаях встраивался текст: </w:t>
+      </w:r>
+      <w:r>
+        <w:rPr>
+          <w:sz w:val="28"/>
+          <w:szCs w:val="28"/>
+          <w:lang w:val="en-US"/>
+        </w:rPr>
+        <w:t>secret_text!!!</w:t>
+      </w:r>
+    </w:p>
+    <w:p>
+      <w:pPr>
+        <w:pStyle w:val="Normal"/>
+        <w:jc w:val="both"/>
+        <w:rPr>
+          <w:sz w:val="28"/>
+          <w:szCs w:val="28"/>
+        </w:rPr>
+      </w:pPr>
+      <w:r>
+        <w:rPr>
+          <w:sz w:val="28"/>
+          <w:szCs w:val="28"/>
+        </w:rPr>
+        <w:t>Результаты работы алгоритмов в виде байтов (рисунки 12 и 13):</w:t>
+      </w:r>
+    </w:p>
+    <w:p>
+      <w:pPr>
+        <w:pStyle w:val="Normal"/>
+        <w:jc w:val="center"/>
+        <w:rPr>
+          <w:sz w:val="24"/>
+          <w:szCs w:val="24"/>
+          <w:lang w:val="ru-RU"/>
+        </w:rPr>
+      </w:pPr>
+      <w:r>
+        <w:drawing>
+          <wp:anchor behindDoc="0" distT="0" distB="0" distL="0" distR="0" simplePos="0" locked="0" layoutInCell="0" allowOverlap="1" relativeHeight="13">
+            <wp:simplePos x="0" y="0"/>
+            <wp:positionH relativeFrom="column">
+              <wp:align>center</wp:align>
+            </wp:positionH>
+            <wp:positionV relativeFrom="paragraph">
+              <wp:posOffset>635</wp:posOffset>
+            </wp:positionV>
+            <wp:extent cx="1828800" cy="2057400"/>
+            <wp:effectExtent l="0" t="0" r="0" b="0"/>
+            <wp:wrapTopAndBottom/>
+            <wp:docPr id="12" name="Изображение12" descr=""/>
+            <wp:cNvGraphicFramePr>
+              <a:graphicFrameLocks xmlns:a="http://schemas.openxmlformats.org/drawingml/2006/main" noChangeAspect="1"/>
+            </wp:cNvGraphicFramePr>
+            <a:graphic xmlns:a="http://schemas.openxmlformats.org/drawingml/2006/main">
+              <a:graphicData uri="http://schemas.openxmlformats.org/drawingml/2006/picture">
+                <pic:pic xmlns:pic="http://schemas.openxmlformats.org/drawingml/2006/picture">
+                  <pic:nvPicPr>
+                    <pic:cNvPr id="12" name="Изображение12" descr=""/>
+                    <pic:cNvPicPr>
+                      <a:picLocks noChangeAspect="1" noChangeArrowheads="1"/>
+                    </pic:cNvPicPr>
+                  </pic:nvPicPr>
+                  <pic:blipFill>
+                    <a:blip r:embed="rId13"/>
+                    <a:stretch>
+                      <a:fillRect/>
+                    </a:stretch>
+                  </pic:blipFill>
+                  <pic:spPr bwMode="auto">
+                    <a:xfrm>
+                      <a:off x="0" y="0"/>
+                      <a:ext cx="1828800" cy="2057400"/>
+                    </a:xfrm>
+                    <a:prstGeom prst="rect">
+                      <a:avLst/>
+                    </a:prstGeom>
+                  </pic:spPr>
+                </pic:pic>
+              </a:graphicData>
+            </a:graphic>
+          </wp:anchor>
+        </w:drawing>
+      </w:r>
+      <w:r>
+        <w:rPr>
+          <w:sz w:val="24"/>
+          <w:szCs w:val="24"/>
+          <w:lang w:val="ru-RU"/>
+        </w:rPr>
+        <w:t>Рисунок 12. Байтовое представление встраивания в заголовок.</w:t>
+      </w:r>
+    </w:p>
+    <w:p>
+      <w:pPr>
+        <w:pStyle w:val="Normal"/>
+        <w:jc w:val="center"/>
+        <w:rPr>
+          <w:sz w:val="24"/>
+          <w:szCs w:val="24"/>
+          <w:lang w:val="ru-RU"/>
+        </w:rPr>
+      </w:pPr>
+      <w:r>
+        <w:drawing>
+          <wp:anchor behindDoc="0" distT="0" distB="0" distL="0" distR="0" simplePos="0" locked="0" layoutInCell="0" allowOverlap="1" relativeHeight="14">
+            <wp:simplePos x="0" y="0"/>
+            <wp:positionH relativeFrom="column">
+              <wp:align>center</wp:align>
+            </wp:positionH>
+            <wp:positionV relativeFrom="paragraph">
+              <wp:posOffset>635</wp:posOffset>
+            </wp:positionV>
+            <wp:extent cx="1866900" cy="1943100"/>
+            <wp:effectExtent l="0" t="0" r="0" b="0"/>
+            <wp:wrapTopAndBottom/>
+            <wp:docPr id="13" name="Изображение13" descr=""/>
+            <wp:cNvGraphicFramePr>
+              <a:graphicFrameLocks xmlns:a="http://schemas.openxmlformats.org/drawingml/2006/main" noChangeAspect="1"/>
+            </wp:cNvGraphicFramePr>
+            <a:graphic xmlns:a="http://schemas.openxmlformats.org/drawingml/2006/main">
+              <a:graphicData uri="http://schemas.openxmlformats.org/drawingml/2006/picture">
+                <pic:pic xmlns:pic="http://schemas.openxmlformats.org/drawingml/2006/picture">
+                  <pic:nvPicPr>
+                    <pic:cNvPr id="13" name="Изображение13" descr=""/>
+                    <pic:cNvPicPr>
+                      <a:picLocks noChangeAspect="1" noChangeArrowheads="1"/>
+                    </pic:cNvPicPr>
+                  </pic:nvPicPr>
+                  <pic:blipFill>
+                    <a:blip r:embed="rId14"/>
+                    <a:stretch>
+                      <a:fillRect/>
+                    </a:stretch>
+                  </pic:blipFill>
+                  <pic:spPr bwMode="auto">
+                    <a:xfrm>
+                      <a:off x="0" y="0"/>
+                      <a:ext cx="1866900" cy="1943100"/>
+                    </a:xfrm>
+                    <a:prstGeom prst="rect">
+                      <a:avLst/>
+                    </a:prstGeom>
+                  </pic:spPr>
+                </pic:pic>
+              </a:graphicData>
+            </a:graphic>
+          </wp:anchor>
+        </w:drawing>
+      </w:r>
+      <w:r>
+        <w:rPr>
+          <w:sz w:val="24"/>
+          <w:szCs w:val="24"/>
+          <w:lang w:val="ru-RU"/>
+        </w:rPr>
+        <w:t xml:space="preserve">Рисунок 13. Байтовое представление </w:t>
+      </w:r>
+      <w:r>
+        <w:rPr>
+          <w:sz w:val="24"/>
+          <w:szCs w:val="24"/>
+          <w:lang w:val="en-US"/>
+        </w:rPr>
+        <w:t>LSB.</w:t>
+      </w:r>
+    </w:p>
+    <w:p>
+      <w:pPr>
+        <w:pStyle w:val="Normal"/>
+        <w:jc w:val="center"/>
+        <w:rPr>
+          <w:sz w:val="24"/>
+          <w:szCs w:val="24"/>
+          <w:lang w:val="ru-RU"/>
+        </w:rPr>
+      </w:pPr>
+      <w:r>
+        <w:drawing>
+          <wp:anchor behindDoc="0" distT="0" distB="0" distL="0" distR="0" simplePos="0" locked="0" layoutInCell="0" allowOverlap="1" relativeHeight="15">
+            <wp:simplePos x="0" y="0"/>
+            <wp:positionH relativeFrom="column">
+              <wp:align>center</wp:align>
+            </wp:positionH>
+            <wp:positionV relativeFrom="paragraph">
+              <wp:posOffset>635</wp:posOffset>
+            </wp:positionV>
+            <wp:extent cx="6119495" cy="1816100"/>
+            <wp:effectExtent l="0" t="0" r="0" b="0"/>
+            <wp:wrapSquare wrapText="largest"/>
+            <wp:docPr id="14" name="Изображение14" descr=""/>
+            <wp:cNvGraphicFramePr>
+              <a:graphicFrameLocks xmlns:a="http://schemas.openxmlformats.org/drawingml/2006/main" noChangeAspect="1"/>
+            </wp:cNvGraphicFramePr>
+            <a:graphic xmlns:a="http://schemas.openxmlformats.org/drawingml/2006/main">
+              <a:graphicData uri="http://schemas.openxmlformats.org/drawingml/2006/picture">
+                <pic:pic xmlns:pic="http://schemas.openxmlformats.org/drawingml/2006/picture">
+                  <pic:nvPicPr>
+                    <pic:cNvPr id="14" name="Изображение14" descr=""/>
+                    <pic:cNvPicPr>
+                      <a:picLocks noChangeAspect="1" noChangeArrowheads="1"/>
+                    </pic:cNvPicPr>
+                  </pic:nvPicPr>
+                  <pic:blipFill>
+                    <a:blip r:embed="rId15"/>
+                    <a:stretch>
+                      <a:fillRect/>
+                    </a:stretch>
+                  </pic:blipFill>
+                  <pic:spPr bwMode="auto">
+                    <a:xfrm>
+                      <a:off x="0" y="0"/>
+                      <a:ext cx="6119495" cy="1816100"/>
+                    </a:xfrm>
+                    <a:prstGeom prst="rect">
+                      <a:avLst/>
+                    </a:prstGeom>
+                  </pic:spPr>
+                </pic:pic>
+              </a:graphicData>
+            </a:graphic>
+          </wp:anchor>
+        </w:drawing>
+      </w:r>
+      <w:r>
+        <w:rPr>
+          <w:sz w:val="24"/>
+          <w:szCs w:val="24"/>
+          <w:lang w:val="ru-RU"/>
+        </w:rPr>
+        <w:t>Рисунок 14. Подтверждение работы тестов.</w:t>
       </w:r>
       <w:r>
         <w:br w:type="page"/>
@@ -3899,7 +4098,182 @@
     <w:p>
       <w:pPr>
         <w:pStyle w:val="Normal"/>
-        <w:spacing w:lineRule="auto" w:line="360" w:before="0" w:after="0"/>
+        <w:spacing w:lineRule="auto" w:line="480" w:before="0" w:after="0"/>
+        <w:jc w:val="center"/>
+        <w:rPr>
+          <w:b/>
+          <w:bCs/>
+          <w:sz w:val="32"/>
+          <w:szCs w:val="32"/>
+          <w:lang w:val="ru-RU"/>
+        </w:rPr>
+      </w:pPr>
+      <w:r>
+        <w:rPr>
+          <w:b/>
+          <w:bCs/>
+          <w:sz w:val="32"/>
+          <w:szCs w:val="32"/>
+          <w:lang w:val="ru-RU"/>
+        </w:rPr>
+        <w:t>Заключение</w:t>
+      </w:r>
+    </w:p>
+    <w:p>
+      <w:pPr>
+        <w:pStyle w:val="Normal"/>
+        <w:jc w:val="both"/>
+        <w:rPr>
+          <w:b w:val="false"/>
+          <w:bCs w:val="false"/>
+          <w:sz w:val="28"/>
+          <w:szCs w:val="28"/>
+          <w:lang w:val="ru-RU"/>
+        </w:rPr>
+      </w:pPr>
+      <w:r>
+        <w:rPr>
+          <w:b w:val="false"/>
+          <w:bCs w:val="false"/>
+          <w:sz w:val="28"/>
+          <w:szCs w:val="28"/>
+          <w:lang w:val="ru-RU"/>
+        </w:rPr>
+        <w:tab/>
+        <w:t xml:space="preserve">В данной работе была разработана программа реализующая алгоритмы стеганографии: встраивание в заголовок и </w:t>
+      </w:r>
+      <w:r>
+        <w:rPr>
+          <w:b w:val="false"/>
+          <w:bCs w:val="false"/>
+          <w:sz w:val="28"/>
+          <w:szCs w:val="28"/>
+          <w:lang w:val="en-US"/>
+        </w:rPr>
+        <w:t xml:space="preserve">least significant bit. </w:t>
+      </w:r>
+      <w:r>
+        <w:rPr>
+          <w:b w:val="false"/>
+          <w:bCs w:val="false"/>
+          <w:sz w:val="28"/>
+          <w:szCs w:val="28"/>
+          <w:lang w:val="ru-RU"/>
+        </w:rPr>
+        <w:t xml:space="preserve">В программе использовались современные подходы к программированию: объектно-ориентированное программирование, паттерны проектирования, </w:t>
+      </w:r>
+      <w:r>
+        <w:rPr>
+          <w:b w:val="false"/>
+          <w:bCs w:val="false"/>
+          <w:sz w:val="28"/>
+          <w:szCs w:val="28"/>
+          <w:lang w:val="en-US"/>
+        </w:rPr>
+        <w:t>unit tests.</w:t>
+      </w:r>
+      <w:r>
+        <w:rPr>
+          <w:b w:val="false"/>
+          <w:bCs w:val="false"/>
+          <w:sz w:val="28"/>
+          <w:szCs w:val="28"/>
+          <w:lang w:val="ru-RU"/>
+        </w:rPr>
+        <w:t xml:space="preserve"> Язык программирования с++ обеспечил программе высокую скорость обработки файлов. Консольный интерфейс понятен и достаточно удобен, поэтому не уступает графическому интерфейсу. Алгоритмы протестированы и работают корректно. Паттерн</w:t>
+      </w:r>
+      <w:r>
+        <w:rPr>
+          <w:b w:val="false"/>
+          <w:bCs w:val="false"/>
+          <w:sz w:val="28"/>
+          <w:szCs w:val="28"/>
+          <w:lang w:val="en-US"/>
+        </w:rPr>
+        <w:t xml:space="preserve"> MVC</w:t>
+      </w:r>
+      <w:r>
+        <w:rPr>
+          <w:b w:val="false"/>
+          <w:bCs w:val="false"/>
+          <w:sz w:val="28"/>
+          <w:szCs w:val="28"/>
+          <w:lang w:val="ru-RU"/>
+        </w:rPr>
+        <w:t xml:space="preserve"> повысил читаемость кода и облегчил его изменение. Программа распространяется открытым исходным кодом и размещена на платформе </w:t>
+      </w:r>
+      <w:r>
+        <w:rPr>
+          <w:b w:val="false"/>
+          <w:bCs w:val="false"/>
+          <w:sz w:val="28"/>
+          <w:szCs w:val="28"/>
+          <w:lang w:val="en-US"/>
+        </w:rPr>
+        <w:t xml:space="preserve">GitHub, </w:t>
+      </w:r>
+      <w:r>
+        <w:rPr>
+          <w:b w:val="false"/>
+          <w:bCs w:val="false"/>
+          <w:sz w:val="28"/>
+          <w:szCs w:val="28"/>
+          <w:lang w:val="ru-RU"/>
+        </w:rPr>
+        <w:t xml:space="preserve">поэтому любой желающий может предложить идеи для исправления и улучшения. </w:t>
+      </w:r>
+    </w:p>
+    <w:p>
+      <w:pPr>
+        <w:pStyle w:val="Normal"/>
+        <w:jc w:val="both"/>
+        <w:rPr>
+          <w:b w:val="false"/>
+          <w:bCs w:val="false"/>
+          <w:sz w:val="28"/>
+          <w:szCs w:val="28"/>
+          <w:lang w:val="ru-RU"/>
+        </w:rPr>
+      </w:pPr>
+      <w:r>
+        <w:rPr>
+          <w:b w:val="false"/>
+          <w:bCs w:val="false"/>
+          <w:sz w:val="28"/>
+          <w:szCs w:val="28"/>
+          <w:lang w:val="ru-RU"/>
+        </w:rPr>
+        <w:tab/>
+        <w:t xml:space="preserve">Благодаря моей программе любой желающий теперь может скачать её код с </w:t>
+      </w:r>
+      <w:r>
+        <w:rPr>
+          <w:b w:val="false"/>
+          <w:bCs w:val="false"/>
+          <w:sz w:val="28"/>
+          <w:szCs w:val="28"/>
+          <w:lang w:val="en-US"/>
+        </w:rPr>
+        <w:t xml:space="preserve">GitHub </w:t>
+      </w:r>
+      <w:r>
+        <w:rPr>
+          <w:b w:val="false"/>
+          <w:bCs w:val="false"/>
+          <w:sz w:val="28"/>
+          <w:szCs w:val="28"/>
+          <w:lang w:val="ru-RU"/>
+        </w:rPr>
+        <w:t xml:space="preserve">и, при желании, настроить под себя, тем самым повысив свою безопасность в Интернете. Программа позволит как обнаружить что-то вредоносное в изображении, так и скрыть какую-нибудь информацию от прослушивания. </w:t>
+      </w:r>
+      <w:r>
+        <w:br w:type="page"/>
+      </w:r>
+    </w:p>
+    <w:p>
+      <w:pPr>
+        <w:pStyle w:val="Normal"/>
+        <w:spacing w:lineRule="auto" w:line="480" w:before="0" w:after="0"/>
         <w:ind w:hanging="0"/>
         <w:jc w:val="center"/>
         <w:rPr>
@@ -4037,7 +4411,7 @@
         </w:rPr>
         <w:t xml:space="preserve">: </w:t>
       </w:r>
-      <w:hyperlink r:id="rId10">
+      <w:hyperlink r:id="rId16">
         <w:r>
           <w:rPr>
             <w:rStyle w:val="Hyperlink"/>
@@ -4077,7 +4451,7 @@
         </w:rPr>
         <w:t xml:space="preserve">2. Двоичная тайнопись (по материалам открытой печати) | КомпьютерПресс – URL: </w:t>
       </w:r>
-      <w:hyperlink r:id="rId11">
+      <w:hyperlink r:id="rId17">
         <w:r>
           <w:rPr>
             <w:rStyle w:val="Hyperlink"/>
@@ -4117,7 +4491,7 @@
         </w:rPr>
         <w:t xml:space="preserve">3. Стеганография – «Информационная безопасность» - URL: </w:t>
       </w:r>
-      <w:hyperlink r:id="rId12">
+      <w:hyperlink r:id="rId18">
         <w:r>
           <w:rPr>
             <w:rStyle w:val="Hyperlink"/>
@@ -4157,7 +4531,7 @@
         </w:rPr>
         <w:t xml:space="preserve">4. День CIH.win9x / Хабр – URL: </w:t>
       </w:r>
-      <w:hyperlink r:id="rId13">
+      <w:hyperlink r:id="rId19">
         <w:r>
           <w:rPr>
             <w:rStyle w:val="Hyperlink"/>
@@ -4197,7 +4571,7 @@
         </w:rPr>
         <w:t xml:space="preserve">5. Чернобыль – самый страшный вирус – URL: </w:t>
       </w:r>
-      <w:hyperlink r:id="rId14">
+      <w:hyperlink r:id="rId20">
         <w:r>
           <w:rPr>
             <w:rStyle w:val="Hyperlink"/>
@@ -4295,7 +4669,7 @@
         </w:rPr>
         <w:t xml:space="preserve">: </w:t>
       </w:r>
-      <w:hyperlink r:id="rId15">
+      <w:hyperlink r:id="rId21">
         <w:r>
           <w:rPr>
             <w:rStyle w:val="Hyperlink"/>
@@ -4367,9 +4741,11 @@
       <w:pPr>
         <w:pStyle w:val="Normal"/>
         <w:spacing w:lineRule="auto" w:line="360"/>
-        <w:ind w:firstLine="709"/>
-        <w:jc w:val="both"/>
-        <w:rPr>
+        <w:ind w:hanging="0"/>
+        <w:jc w:val="both"/>
+        <w:rPr>
+          <w:b w:val="false"/>
+          <w:bCs w:val="false"/>
           <w:sz w:val="28"/>
           <w:szCs w:val="28"/>
         </w:rPr>
@@ -4440,7 +4816,7 @@
         </w:rPr>
         <w:t xml:space="preserve">: </w:t>
       </w:r>
-      <w:hyperlink r:id="rId16">
+      <w:hyperlink r:id="rId22">
         <w:r>
           <w:rPr>
             <w:rStyle w:val="Hyperlink"/>
@@ -4566,7 +4942,7 @@
         </w:rPr>
         <w:t xml:space="preserve">8. Подробный формат BMP – URL: </w:t>
       </w:r>
-      <w:hyperlink r:id="rId17">
+      <w:hyperlink r:id="rId23">
         <w:r>
           <w:rPr>
             <w:rStyle w:val="Hyperlink"/>
@@ -4607,7 +4983,7 @@
         </w:rPr>
         <w:t xml:space="preserve">9. Методы стеганографии, используемые для сокрытия информации – URL: </w:t>
       </w:r>
-      <w:hyperlink r:id="rId18">
+      <w:hyperlink r:id="rId24">
         <w:r>
           <w:rPr>
             <w:rStyle w:val="Hyperlink"/>
@@ -4648,7 +5024,7 @@
         </w:rPr>
         <w:t xml:space="preserve">10. Что такое стеганография? | Блог Касперского – URL: </w:t>
       </w:r>
-      <w:hyperlink r:id="rId19">
+      <w:hyperlink r:id="rId25">
         <w:r>
           <w:rPr>
             <w:rStyle w:val="Hyperlink"/>
@@ -4687,7 +5063,7 @@
           <w:sz w:val="28"/>
           <w:szCs w:val="28"/>
         </w:rPr>
-        <w:t xml:space="preserve">11. Ссылка на мой репозиторий (обучающий код) – </w:t>
+        <w:t xml:space="preserve">11. Ссылка на мой репозиторий – </w:t>
       </w:r>
       <w:r>
         <w:rPr>
@@ -4708,7 +5084,7 @@
         </w:rPr>
         <w:t xml:space="preserve">: </w:t>
       </w:r>
-      <w:hyperlink r:id="rId20">
+      <w:hyperlink r:id="rId26">
         <w:r>
           <w:rPr>
             <w:rStyle w:val="Hyperlink"/>
@@ -4729,18 +5105,17 @@
       </w:r>
     </w:p>
     <w:sectPr>
-      <w:headerReference w:type="even" r:id="rId21"/>
-      <w:headerReference w:type="default" r:id="rId22"/>
-      <w:headerReference w:type="first" r:id="rId23"/>
-      <w:footerReference w:type="even" r:id="rId24"/>
-      <w:footerReference w:type="default" r:id="rId25"/>
-      <w:footerReference w:type="first" r:id="rId26"/>
+      <w:headerReference w:type="even" r:id="rId27"/>
+      <w:headerReference w:type="default" r:id="rId28"/>
+      <w:headerReference w:type="first" r:id="rId29"/>
+      <w:footerReference w:type="even" r:id="rId30"/>
+      <w:footerReference w:type="default" r:id="rId31"/>
+      <w:footerReference w:type="first" r:id="rId32"/>
       <w:type w:val="nextPage"/>
       <w:pgSz w:w="11906" w:h="16838"/>
       <w:pgMar w:left="1418" w:right="851" w:gutter="0" w:header="709" w:top="1134" w:footer="709" w:bottom="1134"/>
       <w:pgNumType w:fmt="decimal"/>
       <w:formProt w:val="false"/>
-      <w:titlePg/>
       <w:textDirection w:val="lrTb"/>
       <w:docGrid w:type="default" w:linePitch="360" w:charSpace="8192"/>
     </w:sectPr>
@@ -4764,27 +5139,6 @@
 
 <file path=word/footer2.xml><?xml version="1.0" encoding="utf-8"?>
 <w:ftr xmlns:o="urn:schemas-microsoft-com:office:office" xmlns:r="http://schemas.openxmlformats.org/officeDocument/2006/relationships" xmlns:v="urn:schemas-microsoft-com:vml" xmlns:w="http://schemas.openxmlformats.org/wordprocessingml/2006/main" xmlns:w10="urn:schemas-microsoft-com:office:word" xmlns:wp="http://schemas.openxmlformats.org/drawingml/2006/wordprocessingDrawing" xmlns:wps="http://schemas.microsoft.com/office/word/2010/wordprocessingShape" xmlns:wpg="http://schemas.microsoft.com/office/word/2010/wordprocessingGroup" xmlns:mc="http://schemas.openxmlformats.org/markup-compatibility/2006" xmlns:wp14="http://schemas.microsoft.com/office/word/2010/wordprocessingDrawing" xmlns:w14="http://schemas.microsoft.com/office/word/2010/wordml" xmlns:w15="http://schemas.microsoft.com/office/word/2012/wordml" mc:Ignorable="w14 wp14 w15">
-  <w:sdt>
-    <w:sdtPr>
-      <w:docPartObj>
-        <w:docPartGallery w:val="Page Numbers (Bottom of Page)"/>
-        <w:docPartUnique w:val="true"/>
-      </w:docPartObj>
-      <w:id w:val="-1406999179"/>
-    </w:sdtPr>
-    <w:sdtContent>
-      <w:p>
-        <w:pPr>
-          <w:pStyle w:val="Footer"/>
-          <w:jc w:val="center"/>
-          <w:rPr/>
-        </w:pPr>
-        <w:r>
-          <w:rPr/>
-        </w:r>
-      </w:p>
-    </w:sdtContent>
-  </w:sdt>
   <w:p>
     <w:pPr>
       <w:pStyle w:val="Footer"/>
@@ -4802,15 +5156,11 @@
   <w:p>
     <w:pPr>
       <w:pStyle w:val="Footer"/>
-      <w:jc w:val="center"/>
       <w:rPr/>
     </w:pPr>
     <w:r>
       <w:rPr/>
     </w:r>
-    <w:bookmarkStart w:id="1" w:name="PageNumWizard_FOOTER_Базовый1"/>
-    <w:bookmarkStart w:id="2" w:name="PageNumWizard_FOOTER_Базовый1"/>
-    <w:bookmarkEnd w:id="2"/>
   </w:p>
 </w:ftr>
 </file>
@@ -4835,45 +5185,27 @@
     <w:pPr>
       <w:pStyle w:val="Header"/>
       <w:jc w:val="right"/>
-      <w:rPr>
-        <w:sz w:val="24"/>
-        <w:szCs w:val="24"/>
-      </w:rPr>
+      <w:rPr/>
     </w:pPr>
-    <w:bookmarkStart w:id="0" w:name="PageNumWizard_HEADER_Базовый3"/>
+    <w:bookmarkStart w:id="0" w:name="PageNumWizard_HEADER_Базовый5"/>
     <w:r>
-      <w:rPr>
-        <w:sz w:val="24"/>
-        <w:szCs w:val="24"/>
-      </w:rPr>
+      <w:rPr/>
       <w:fldChar w:fldCharType="begin"/>
     </w:r>
     <w:r>
-      <w:rPr>
-        <w:sz w:val="24"/>
-        <w:szCs w:val="24"/>
-      </w:rPr>
+      <w:rPr/>
       <w:instrText xml:space="preserve"> PAGE </w:instrText>
     </w:r>
     <w:r>
-      <w:rPr>
-        <w:sz w:val="24"/>
-        <w:szCs w:val="24"/>
-      </w:rPr>
+      <w:rPr/>
       <w:fldChar w:fldCharType="separate"/>
     </w:r>
     <w:r>
-      <w:rPr>
-        <w:sz w:val="24"/>
-        <w:szCs w:val="24"/>
-      </w:rPr>
-      <w:t>18</w:t>
+      <w:rPr/>
+      <w:t>21</w:t>
     </w:r>
     <w:r>
-      <w:rPr>
-        <w:sz w:val="24"/>
-        <w:szCs w:val="24"/>
-      </w:rPr>
+      <w:rPr/>
       <w:fldChar w:fldCharType="end"/>
     </w:r>
     <w:bookmarkEnd w:id="0"/>
@@ -4886,21 +5218,31 @@
   <w:p>
     <w:pPr>
       <w:pStyle w:val="Header"/>
-      <w:jc w:val="center"/>
+      <w:jc w:val="right"/>
       <w:rPr/>
     </w:pPr>
+    <w:bookmarkStart w:id="1" w:name="PageNumWizard_HEADER_Базовый5"/>
     <w:r>
       <w:rPr/>
+      <w:fldChar w:fldCharType="begin"/>
     </w:r>
-  </w:p>
-  <w:p>
-    <w:pPr>
-      <w:pStyle w:val="Header"/>
-      <w:rPr/>
-    </w:pPr>
     <w:r>
       <w:rPr/>
+      <w:instrText xml:space="preserve"> PAGE </w:instrText>
     </w:r>
+    <w:r>
+      <w:rPr/>
+      <w:fldChar w:fldCharType="separate"/>
+    </w:r>
+    <w:r>
+      <w:rPr/>
+      <w:t>21</w:t>
+    </w:r>
+    <w:r>
+      <w:rPr/>
+      <w:fldChar w:fldCharType="end"/>
+    </w:r>
+    <w:bookmarkEnd w:id="1"/>
   </w:p>
 </w:hdr>
 </file>

</xml_diff>